<commit_message>
Add note about potentiometer
</commit_message>
<xml_diff>
--- a/documents/Notes for RevB.docx
+++ b/documents/Notes for RevB.docx
@@ -131,8 +131,6 @@
         </w:rPr>
         <w:t>Wider</w:t>
       </w:r>
-      <w:bookmarkStart w:id="0" w:name="_GoBack"/>
-      <w:bookmarkEnd w:id="0"/>
       <w:r>
         <w:rPr>
           <w:highlight w:val="lightGray"/>
@@ -227,6 +225,40 @@
           <w:lang w:val="fr-FR"/>
         </w:rPr>
         <w:t>.</w:t>
+      </w:r>
+    </w:p>
+    <w:p>
+      <w:pPr>
+        <w:pStyle w:val="ListParagraph"/>
+        <w:numPr>
+          <w:ilvl w:val="0"/>
+          <w:numId w:val="2"/>
+        </w:numPr>
+        <w:rPr>
+          <w:highlight w:val="lightGray"/>
+          <w:lang w:val="fr-FR"/>
+        </w:rPr>
+      </w:pPr>
+      <w:r>
+        <w:rPr>
+          <w:highlight w:val="lightGray"/>
+        </w:rPr>
+        <w:t xml:space="preserve">Replace R24, R25 with pot. </w:t>
+      </w:r>
+      <w:r>
+        <w:rPr>
+          <w:highlight w:val="lightGray"/>
+        </w:rPr>
+        <w:t xml:space="preserve">Set </w:t>
+      </w:r>
+      <w:bookmarkStart w:id="0" w:name="_GoBack"/>
+      <w:bookmarkEnd w:id="0"/>
+      <w:r>
+        <w:rPr>
+          <w:highlight w:val="lightGray"/>
+          <w:lang w:val="fr-FR"/>
+        </w:rPr>
+        <w:t>R23 to 10k</w:t>
       </w:r>
     </w:p>
     <w:p>
@@ -1566,7 +1598,7 @@
 </file>
 
 <file path=customXml/itemProps1.xml><?xml version="1.0" encoding="utf-8"?>
-<ds:datastoreItem xmlns:ds="http://schemas.openxmlformats.org/officeDocument/2006/customXml" ds:itemID="{DDB0BA25-7EF5-4E81-A1EF-2B83DD73B9B0}">
+<ds:datastoreItem xmlns:ds="http://schemas.openxmlformats.org/officeDocument/2006/customXml" ds:itemID="{77B02193-877C-4A5A-B5AE-59A7CAFD8961}">
   <ds:schemaRefs>
     <ds:schemaRef ds:uri="http://schemas.openxmlformats.org/officeDocument/2006/bibliography"/>
   </ds:schemaRefs>

</xml_diff>